<commit_message>
updated ILP and cover letter
</commit_message>
<xml_diff>
--- a/Assignments/Individualized Learning Plan (ILP) - Luca Novello.docx
+++ b/Assignments/Individualized Learning Plan (ILP) - Luca Novello.docx
@@ -50,7 +50,6 @@
         <w:tblCellMar>
           <w:top w:w="50" w:type="dxa"/>
           <w:left w:w="110" w:type="dxa"/>
-          <w:bottom w:w="0" w:type="dxa"/>
           <w:right w:w="63" w:type="dxa"/>
         </w:tblCellMar>
         <w:tblLook w:val="04A0" w:firstRow="1" w:lastRow="0" w:firstColumn="1" w:lastColumn="0" w:noHBand="0" w:noVBand="1"/>
@@ -481,7 +480,13 @@
               <w:ind w:left="0" w:firstLine="0"/>
             </w:pPr>
             <w:r>
-              <w:t>I want to learn more about Object Oriented Programming, specifically how it is used by other programming languages like Python and C#.</w:t>
+              <w:t xml:space="preserve">I want to learn more about Object Oriented Programming, specifically how it is used </w:t>
+            </w:r>
+            <w:r>
+              <w:t>in corporate or business environments by teams</w:t>
+            </w:r>
+            <w:r>
+              <w:t>.</w:t>
             </w:r>
           </w:p>
         </w:tc>
@@ -509,6 +514,9 @@
             <w:r>
               <w:t xml:space="preserve"> programming and other programming languages that utilize it.</w:t>
             </w:r>
+            <w:r>
+              <w:t xml:space="preserve">  I will review company websites for more insight on job duties.</w:t>
+            </w:r>
           </w:p>
         </w:tc>
         <w:tc>
@@ -527,7 +535,13 @@
               <w:ind w:left="0" w:firstLine="0"/>
             </w:pPr>
             <w:r>
-              <w:t>Being able to create functional and clean programs with my newly developed skills so that I can add projects to my resume and portfolio.</w:t>
+              <w:t xml:space="preserve">Being able to </w:t>
+            </w:r>
+            <w:r>
+              <w:t>contribute to a team environment</w:t>
+            </w:r>
+            <w:r>
+              <w:t>.</w:t>
             </w:r>
           </w:p>
         </w:tc>
@@ -666,7 +680,6 @@
         <w:tblCellMar>
           <w:top w:w="50" w:type="dxa"/>
           <w:left w:w="110" w:type="dxa"/>
-          <w:bottom w:w="0" w:type="dxa"/>
           <w:right w:w="63" w:type="dxa"/>
         </w:tblCellMar>
         <w:tblLook w:val="04A0" w:firstRow="1" w:lastRow="0" w:firstColumn="1" w:lastColumn="0" w:noHBand="0" w:noVBand="1"/>
@@ -916,6 +929,9 @@
               <w:t>more about controllers and middleware</w:t>
             </w:r>
             <w:r>
+              <w:t xml:space="preserve"> so I can provide more assistance to my team</w:t>
+            </w:r>
+            <w:r>
               <w:t>.</w:t>
             </w:r>
           </w:p>
@@ -936,13 +952,10 @@
               <w:ind w:left="0" w:firstLine="0"/>
             </w:pPr>
             <w:r>
-              <w:t>I will utilize online resources and tutorials to learn more about both controllers and middlewar</w:t>
-            </w:r>
-            <w:r>
-              <w:t>e</w:t>
-            </w:r>
-            <w:r>
-              <w:t>.</w:t>
+              <w:t>I will utilize online resources and tutorials to learn more about both controllers and middleware.</w:t>
+            </w:r>
+            <w:r>
+              <w:t xml:space="preserve"> Bringing this added knowledge will allow me more opportunities to take on new tasks and initiative.</w:t>
             </w:r>
           </w:p>
         </w:tc>
@@ -965,13 +978,7 @@
               <w:t xml:space="preserve">Being able to </w:t>
             </w:r>
             <w:r>
-              <w:t xml:space="preserve">build out fully functional backends for web projects that include CRUD functionality, restful </w:t>
-            </w:r>
-            <w:r>
-              <w:t>APIs</w:t>
-            </w:r>
-            <w:r>
-              <w:t>, authentication and authorization protocols</w:t>
+              <w:t>assist my team in work coverage when extra work is needed or when there is a shortage of staff</w:t>
             </w:r>
             <w:r>
               <w:t>.</w:t>
@@ -1072,6 +1079,9 @@
             <w:r>
               <w:t>.</w:t>
             </w:r>
+            <w:r>
+              <w:t xml:space="preserve"> This will allow me a better opportunity to transition into parallel roles.</w:t>
+            </w:r>
           </w:p>
         </w:tc>
         <w:tc>
@@ -1092,6 +1102,9 @@
             <w:r>
               <w:t>I will utilize online resources and tutorials to learn more about other programming languages.</w:t>
             </w:r>
+            <w:r>
+              <w:t xml:space="preserve">  The added knowledge will open opportunities within the company while building rapport over my work term.</w:t>
+            </w:r>
           </w:p>
         </w:tc>
         <w:tc>
@@ -1112,6 +1125,9 @@
             <w:r>
               <w:t>I can build functional and clean applications using those languages</w:t>
             </w:r>
+            <w:r>
+              <w:t>.  Being able to contribute ideas and understand the company’s current code using those languages.</w:t>
+            </w:r>
           </w:p>
         </w:tc>
         <w:tc>
@@ -1130,10 +1146,7 @@
               <w:ind w:left="0" w:firstLine="0"/>
             </w:pPr>
             <w:r>
-              <w:t>May</w:t>
-            </w:r>
-            <w:r>
-              <w:t xml:space="preserve"> 1, 2025</w:t>
+              <w:t>May 1, 2025</w:t>
             </w:r>
           </w:p>
         </w:tc>
@@ -1196,6 +1209,21 @@
             <w:r>
               <w:t>low level programming and networking so I can apply for more IT positions.</w:t>
             </w:r>
+            <w:r>
+              <w:t xml:space="preserve"> </w:t>
+            </w:r>
+            <w:r>
+              <w:t xml:space="preserve">This will allow me a better opportunity to transition into </w:t>
+            </w:r>
+            <w:r>
+              <w:t>alternative</w:t>
+            </w:r>
+            <w:r>
+              <w:t xml:space="preserve"> roles</w:t>
+            </w:r>
+            <w:r>
+              <w:t>.</w:t>
+            </w:r>
           </w:p>
         </w:tc>
         <w:tc>
@@ -1214,13 +1242,13 @@
               <w:ind w:left="0" w:firstLine="0"/>
             </w:pPr>
             <w:r>
-              <w:t>I will utilize online resources and tutorials to learn more about low level programming</w:t>
-            </w:r>
-            <w:r>
-              <w:t>, networking and computer protocols</w:t>
-            </w:r>
-            <w:r>
-              <w:t>.</w:t>
+              <w:t>I will utilize online resources and tutorials to learn more about low level programming, networking and computer protocols.</w:t>
+            </w:r>
+            <w:r>
+              <w:t xml:space="preserve"> </w:t>
+            </w:r>
+            <w:r>
+              <w:t>The added knowledge will open opportunities within the company while building rapport over my work term</w:t>
             </w:r>
           </w:p>
         </w:tc>
@@ -1256,6 +1284,9 @@
             </w:r>
             <w:r>
               <w:t>at my workplace.</w:t>
+            </w:r>
+            <w:r>
+              <w:t xml:space="preserve">  Being able to receive certification for these newly acquired skills.</w:t>
             </w:r>
           </w:p>
         </w:tc>

</xml_diff>